<commit_message>
Control de stock agregado
</commit_message>
<xml_diff>
--- a/ProyectoMerceria/Planificacion_Proyecto_Merceria.docx
+++ b/ProyectoMerceria/Planificacion_Proyecto_Merceria.docx
@@ -1,10 +1,10 @@
 
 <file path=word/document.xml><?xml version="1.0" encoding="utf-8"?>
-<w:document xmlns:wpc="http://schemas.microsoft.com/office/word/2010/wordprocessingCanvas" xmlns:mc="http://schemas.openxmlformats.org/markup-compatibility/2006" xmlns:o="urn:schemas-microsoft-com:office:office" xmlns:r="http://schemas.openxmlformats.org/officeDocument/2006/relationships" xmlns:m="http://schemas.openxmlformats.org/officeDocument/2006/math" xmlns:v="urn:schemas-microsoft-com:vml" xmlns:wp14="http://schemas.microsoft.com/office/word/2010/wordprocessingDrawing" xmlns:wp="http://schemas.openxmlformats.org/drawingml/2006/wordprocessingDrawing" xmlns:w10="urn:schemas-microsoft-com:office:word" xmlns:w="http://schemas.openxmlformats.org/wordprocessingml/2006/main" xmlns:w14="http://schemas.microsoft.com/office/word/2010/wordml" xmlns:w15="http://schemas.microsoft.com/office/word/2012/wordml" xmlns:wpg="http://schemas.microsoft.com/office/word/2010/wordprocessingGroup" xmlns:wpi="http://schemas.microsoft.com/office/word/2010/wordprocessingInk" xmlns:wne="http://schemas.microsoft.com/office/word/2006/wordml" xmlns:wps="http://schemas.microsoft.com/office/word/2010/wordprocessingShape" mc:Ignorable="w14 w15 wp14">
+<w:document xmlns:wpc="http://schemas.microsoft.com/office/word/2010/wordprocessingCanvas" xmlns:cx="http://schemas.microsoft.com/office/drawing/2014/chartex" xmlns:cx1="http://schemas.microsoft.com/office/drawing/2015/9/8/chartex" xmlns:cx2="http://schemas.microsoft.com/office/drawing/2015/10/21/chartex" xmlns:cx3="http://schemas.microsoft.com/office/drawing/2016/5/9/chartex" xmlns:cx4="http://schemas.microsoft.com/office/drawing/2016/5/10/chartex" xmlns:cx5="http://schemas.microsoft.com/office/drawing/2016/5/11/chartex" xmlns:cx6="http://schemas.microsoft.com/office/drawing/2016/5/12/chartex" xmlns:cx7="http://schemas.microsoft.com/office/drawing/2016/5/13/chartex" xmlns:cx8="http://schemas.microsoft.com/office/drawing/2016/5/14/chartex" xmlns:mc="http://schemas.openxmlformats.org/markup-compatibility/2006" xmlns:aink="http://schemas.microsoft.com/office/drawing/2016/ink" xmlns:am3d="http://schemas.microsoft.com/office/drawing/2017/model3d" xmlns:o="urn:schemas-microsoft-com:office:office" xmlns:oel="http://schemas.microsoft.com/office/2019/extlst" xmlns:r="http://schemas.openxmlformats.org/officeDocument/2006/relationships" xmlns:m="http://schemas.openxmlformats.org/officeDocument/2006/math" xmlns:v="urn:schemas-microsoft-com:vml" xmlns:wp14="http://schemas.microsoft.com/office/word/2010/wordprocessingDrawing" xmlns:wp="http://schemas.openxmlformats.org/drawingml/2006/wordprocessingDrawing" xmlns:w10="urn:schemas-microsoft-com:office:word" xmlns:w="http://schemas.openxmlformats.org/wordprocessingml/2006/main" xmlns:w14="http://schemas.microsoft.com/office/word/2010/wordml" xmlns:w15="http://schemas.microsoft.com/office/word/2012/wordml" xmlns:w16cex="http://schemas.microsoft.com/office/word/2018/wordml/cex" xmlns:w16cid="http://schemas.microsoft.com/office/word/2016/wordml/cid" xmlns:w16="http://schemas.microsoft.com/office/word/2018/wordml" xmlns:w16du="http://schemas.microsoft.com/office/word/2023/wordml/word16du" xmlns:w16sdtdh="http://schemas.microsoft.com/office/word/2020/wordml/sdtdatahash" xmlns:w16sdtfl="http://schemas.microsoft.com/office/word/2024/wordml/sdtformatlock" xmlns:w16se="http://schemas.microsoft.com/office/word/2015/wordml/symex" xmlns:wpg="http://schemas.microsoft.com/office/word/2010/wordprocessingGroup" xmlns:wpi="http://schemas.microsoft.com/office/word/2010/wordprocessingInk" xmlns:wne="http://schemas.microsoft.com/office/word/2006/wordml" xmlns:wps="http://schemas.microsoft.com/office/word/2010/wordprocessingShape" mc:Ignorable="w14 w15 w16se w16cid w16 w16cex w16sdtdh w16sdtfl w16du wp14">
   <w:body>
     <w:p>
       <w:pPr>
-        <w:pStyle w:val="Puesto"/>
+        <w:pStyle w:val="Ttulo"/>
         <w:rPr>
           <w:lang w:val="es-AR"/>
         </w:rPr>
@@ -35,35 +35,10 @@
         <w:rPr>
           <w:lang w:val="es-AR"/>
         </w:rPr>
-        <w:t xml:space="preserve">Crear una aplicación de escritorio en C# </w:t>
-      </w:r>
-      <w:proofErr w:type="spellStart"/>
-      <w:r>
-        <w:rPr>
-          <w:lang w:val="es-AR"/>
-        </w:rPr>
-        <w:t>WinForms</w:t>
-      </w:r>
-      <w:proofErr w:type="spellEnd"/>
-      <w:r>
-        <w:rPr>
-          <w:lang w:val="es-AR"/>
-        </w:rPr>
-        <w:t xml:space="preserve"> que permita gestionar ventas en una mercería. El sistema permitirá registrar productos, realizar ventas, almacenar ventas</w:t>
+        <w:t xml:space="preserve">Crear una aplicación de escritorio en C# WinForms que permita gestionar ventas en una mercería. El sistema permitirá registrar productos, realizar ventas, almacenar ventas diarias y consultar estadísticas de ganancia diaria y general. </w:t>
       </w:r>
       <w:r>
-        <w:rPr>
-          <w:lang w:val="es-AR"/>
-        </w:rPr>
-        <w:t xml:space="preserve"> diarias y consultar estadísticas de ganancia diaria y general. </w:t>
-      </w:r>
-      <w:proofErr w:type="spellStart"/>
-      <w:r>
-        <w:t>También</w:t>
-      </w:r>
-      <w:proofErr w:type="spellEnd"/>
-      <w:r>
-        <w:t xml:space="preserve"> </w:t>
+        <w:t xml:space="preserve">También </w:t>
       </w:r>
       <w:proofErr w:type="spellStart"/>
       <w:r>
@@ -162,10 +137,7 @@
         <w:pStyle w:val="Listaconvietas"/>
       </w:pPr>
       <w:r>
-        <w:t>C</w:t>
-      </w:r>
-      <w:r>
-        <w:t>onsultar historial de ventas.</w:t>
+        <w:t>Consultar historial de ventas.</w:t>
       </w:r>
     </w:p>
     <w:p>
@@ -312,13 +284,7 @@
               <w:rPr>
                 <w:lang w:val="es-AR"/>
               </w:rPr>
-              <w:t>Realizar una ve</w:t>
-            </w:r>
-            <w:r>
-              <w:rPr>
-                <w:lang w:val="es-AR"/>
-              </w:rPr>
-              <w:t>nta agregando uno o más productos.</w:t>
+              <w:t>Realizar una venta agregando uno o más productos.</w:t>
             </w:r>
           </w:p>
         </w:tc>
@@ -468,13 +434,7 @@
               <w:rPr>
                 <w:lang w:val="es-AR"/>
               </w:rPr>
-              <w:t xml:space="preserve">Calcular total de </w:t>
-            </w:r>
-            <w:r>
-              <w:rPr>
-                <w:lang w:val="es-AR"/>
-              </w:rPr>
-              <w:t>ganancias del día.</w:t>
+              <w:t>Calcular total de ganancias del día.</w:t>
             </w:r>
           </w:p>
         </w:tc>
@@ -486,7 +446,6 @@
           </w:tcPr>
           <w:p>
             <w:r>
-              <w:lastRenderedPageBreak/>
               <w:t>RF09</w:t>
             </w:r>
           </w:p>
@@ -527,6 +486,9 @@
     <w:p>
       <w:pPr>
         <w:pStyle w:val="Listaconvietas2"/>
+        <w:tabs>
+          <w:tab w:val="clear" w:pos="720"/>
+        </w:tabs>
         <w:rPr>
           <w:lang w:val="es-AR"/>
         </w:rPr>
@@ -556,25 +518,75 @@
           <w:lang w:val="es-AR"/>
         </w:rPr>
         <w:br/>
-        <w:t>• Nombre (VARCHAR(50), UNIQUE)</w:t>
+        <w:t>• Nombre (</w:t>
+      </w:r>
+      <w:proofErr w:type="gramStart"/>
+      <w:r>
+        <w:rPr>
+          <w:lang w:val="es-AR"/>
+        </w:rPr>
+        <w:t>VARCHAR(</w:t>
+      </w:r>
+      <w:proofErr w:type="gramEnd"/>
+      <w:r>
+        <w:rPr>
+          <w:lang w:val="es-AR"/>
+        </w:rPr>
+        <w:t>50), UNIQUE)</w:t>
       </w:r>
       <w:r>
         <w:rPr>
           <w:lang w:val="es-AR"/>
         </w:rPr>
         <w:br/>
-        <w:t>• Precio (DECIMAL(10,2))</w:t>
+        <w:t>• Precio (</w:t>
+      </w:r>
+      <w:proofErr w:type="gramStart"/>
+      <w:r>
+        <w:rPr>
+          <w:lang w:val="es-AR"/>
+        </w:rPr>
+        <w:t>DECIMAL(</w:t>
+      </w:r>
+      <w:proofErr w:type="gramEnd"/>
+      <w:r>
+        <w:rPr>
+          <w:lang w:val="es-AR"/>
+        </w:rPr>
+        <w:t>10,2))</w:t>
       </w:r>
     </w:p>
     <w:p>
       <w:pPr>
+        <w:pStyle w:val="Listaconvietas2"/>
+        <w:tabs>
+          <w:tab w:val="clear" w:pos="720"/>
+        </w:tabs>
+        <w:ind w:left="1080"/>
+        <w:rPr>
+          <w:lang w:val="es-AR"/>
+        </w:rPr>
+      </w:pPr>
+      <w:r>
+        <w:rPr>
+          <w:lang w:val="es-AR"/>
+        </w:rPr>
+        <w:t>Cantidad</w:t>
+      </w:r>
+      <w:r>
+        <w:rPr>
+          <w:lang w:val="es-AR"/>
+        </w:rPr>
+        <w:t xml:space="preserve"> (INT)</w:t>
+      </w:r>
+    </w:p>
+    <w:p>
+      <w:pPr>
         <w:pStyle w:val="Listaconvietas"/>
       </w:pPr>
-      <w:proofErr w:type="spellStart"/>
       <w:r>
         <w:t>Venta</w:t>
       </w:r>
-      <w:proofErr w:type="spellEnd"/>
     </w:p>
     <w:p>
       <w:pPr>
@@ -589,10 +601,7 @@
       </w:r>
       <w:proofErr w:type="spellEnd"/>
       <w:r>
-        <w:t xml:space="preserve"> (INT, PK,</w:t>
-      </w:r>
-      <w:r>
-        <w:t xml:space="preserve"> AUTO_INCREMENT)</w:t>
+        <w:t xml:space="preserve"> (INT, PK, AUTO_INCREMENT)</w:t>
       </w:r>
       <w:r>
         <w:br/>
@@ -604,10 +613,7 @@
       </w:r>
       <w:proofErr w:type="spellEnd"/>
       <w:r>
-        <w:t xml:space="preserve"> (DATE</w:t>
-      </w:r>
-      <w:r>
-        <w:t>)</w:t>
+        <w:t xml:space="preserve"> (DATE)</w:t>
       </w:r>
     </w:p>
     <w:p>
@@ -722,11 +728,9 @@
       <w:pPr>
         <w:pStyle w:val="Ttulo1"/>
       </w:pPr>
-      <w:proofErr w:type="gramStart"/>
       <w:r>
         <w:t>5. Casos de Uso</w:t>
       </w:r>
-      <w:proofErr w:type="gramEnd"/>
     </w:p>
     <w:p>
       <w:pPr>
@@ -753,13 +757,7 @@
         <w:rPr>
           <w:lang w:val="es-AR"/>
         </w:rPr>
-        <w:t>CU02: El usuario realiza una v</w:t>
-      </w:r>
-      <w:r>
-        <w:rPr>
-          <w:lang w:val="es-AR"/>
-        </w:rPr>
-        <w:t>enta seleccionando varios productos.</w:t>
+        <w:t>CU02: El usuario realiza una venta seleccionando varios productos.</w:t>
       </w:r>
     </w:p>
     <w:p>
@@ -834,6 +832,34 @@
     </w:p>
     <w:p>
       <w:pPr>
+        <w:pStyle w:val="Listaconnmeros"/>
+        <w:rPr>
+          <w:lang w:val="es-AR"/>
+        </w:rPr>
+      </w:pPr>
+      <w:r>
+        <w:rPr>
+          <w:lang w:val="es-AR"/>
+        </w:rPr>
+        <w:t>CU08: El usuario visualiza el stock.</w:t>
+      </w:r>
+    </w:p>
+    <w:p>
+      <w:pPr>
+        <w:pStyle w:val="Listaconnmeros"/>
+        <w:rPr>
+          <w:lang w:val="es-AR"/>
+        </w:rPr>
+      </w:pPr>
+      <w:r>
+        <w:rPr>
+          <w:lang w:val="es-AR"/>
+        </w:rPr>
+        <w:t>CU09: El usuario edita el stock.</w:t>
+      </w:r>
+    </w:p>
+    <w:p>
+      <w:pPr>
         <w:pStyle w:val="Ttulo1"/>
         <w:rPr>
           <w:lang w:val="es-AR"/>
@@ -843,13 +869,7 @@
         <w:rPr>
           <w:lang w:val="es-AR"/>
         </w:rPr>
-        <w:t>6. Interfaz</w:t>
-      </w:r>
-      <w:r>
-        <w:rPr>
-          <w:lang w:val="es-AR"/>
-        </w:rPr>
-        <w:t xml:space="preserve"> de Usuario</w:t>
+        <w:t>6. Interfaz de Usuario</w:t>
       </w:r>
     </w:p>
     <w:p>
@@ -918,13 +938,7 @@
         <w:rPr>
           <w:lang w:val="es-AR"/>
         </w:rPr>
-        <w:t xml:space="preserve">• Pantalla de historial: </w:t>
-      </w:r>
-      <w:r>
-        <w:rPr>
-          <w:lang w:val="es-AR"/>
-        </w:rPr>
-        <w:t>filtro por fecha, lista de ventas, total diario.</w:t>
+        <w:t>• Pantalla de historial: filtro por fecha, lista de ventas, total diario.</w:t>
       </w:r>
     </w:p>
     <w:p>
@@ -932,7 +946,6 @@
         <w:pStyle w:val="Ttulo1"/>
       </w:pPr>
       <w:r>
-        <w:lastRenderedPageBreak/>
         <w:t>7. Tecnologías</w:t>
       </w:r>
     </w:p>
@@ -955,12 +968,23 @@
     <w:p>
       <w:pPr>
         <w:pStyle w:val="Listaconvietas"/>
+        <w:rPr>
+          <w:strike/>
+        </w:rPr>
       </w:pPr>
       <w:r>
-        <w:t>SQL Server (</w:t>
+        <w:rPr>
+          <w:strike/>
+        </w:rPr>
+        <w:t>SQL Server (Express)</w:t>
       </w:r>
+    </w:p>
+    <w:p>
+      <w:pPr>
+        <w:pStyle w:val="Listaconvietas"/>
+      </w:pPr>
       <w:r>
-        <w:t>Express)</w:t>
+        <w:t>SQLite</w:t>
       </w:r>
     </w:p>
     <w:p>
@@ -996,13 +1020,7 @@
         <w:rPr>
           <w:lang w:val="es-AR"/>
         </w:rPr>
-        <w:t xml:space="preserve">[ ] Crear capas: DAL (acceso a datos), </w:t>
-      </w:r>
-      <w:r>
-        <w:rPr>
-          <w:lang w:val="es-AR"/>
-        </w:rPr>
-        <w:t>BLL (lógica), UI (interfaz).</w:t>
+        <w:t>[ ] Crear capas: DAL (acceso a datos), BLL (lógica), UI (interfaz).</w:t>
       </w:r>
     </w:p>
     <w:p>
@@ -1010,15 +1028,7 @@
         <w:pStyle w:val="Listaconvietas"/>
       </w:pPr>
       <w:r>
-        <w:t xml:space="preserve">[ ] </w:t>
-      </w:r>
-      <w:proofErr w:type="spellStart"/>
-      <w:r>
-        <w:t>Crear</w:t>
-      </w:r>
-      <w:proofErr w:type="spellEnd"/>
-      <w:r>
-        <w:t xml:space="preserve"> </w:t>
+        <w:t xml:space="preserve">[ ] Crear </w:t>
       </w:r>
       <w:proofErr w:type="spellStart"/>
       <w:r>
@@ -1026,7 +1036,15 @@
       </w:r>
       <w:proofErr w:type="spellEnd"/>
       <w:r>
-        <w:t xml:space="preserve"> de productos.</w:t>
+        <w:t xml:space="preserve"> de </w:t>
+      </w:r>
+      <w:proofErr w:type="spellStart"/>
+      <w:r>
+        <w:t>productos</w:t>
+      </w:r>
+      <w:proofErr w:type="spellEnd"/>
+      <w:r>
+        <w:t>.</w:t>
       </w:r>
     </w:p>
     <w:p>
@@ -1052,8 +1070,6 @@
       <w:r>
         <w:t>[ ] Generar historial.</w:t>
       </w:r>
-      <w:bookmarkStart w:id="0" w:name="_GoBack"/>
-      <w:bookmarkEnd w:id="0"/>
     </w:p>
     <w:p>
       <w:pPr>
@@ -1090,13 +1106,7 @@
         <w:rPr>
           <w:lang w:val="es-AR"/>
         </w:rPr>
-        <w:t xml:space="preserve">Registrar producto → Revisar si se guarda y evita </w:t>
-      </w:r>
-      <w:r>
-        <w:rPr>
-          <w:lang w:val="es-AR"/>
-        </w:rPr>
-        <w:t>duplicados.</w:t>
+        <w:t>Registrar producto → Revisar si se guarda y evita duplicados.</w:t>
       </w:r>
     </w:p>
     <w:p>
@@ -1157,67 +1167,16 @@
     </w:p>
     <w:p>
       <w:pPr>
-        <w:pStyle w:val="Ttulo1"/>
-      </w:pPr>
-      <w:r>
-        <w:t>10. Extras Opcionales</w:t>
-      </w:r>
-    </w:p>
-    <w:p>
-      <w:pPr>
         <w:pStyle w:val="Listaconvietas"/>
-      </w:pPr>
-      <w:r>
-        <w:t>Imprimir ticket.</w:t>
-      </w:r>
-    </w:p>
-    <w:p>
-      <w:pPr>
-        <w:pStyle w:val="Listaconvietas"/>
+        <w:numPr>
+          <w:ilvl w:val="0"/>
+          <w:numId w:val="0"/>
+        </w:numPr>
+        <w:ind w:left="360"/>
         <w:rPr>
           <w:lang w:val="es-AR"/>
         </w:rPr>
       </w:pPr>
-      <w:r>
-        <w:rPr>
-          <w:lang w:val="es-AR"/>
-        </w:rPr>
-        <w:t>Validaciones (campos vac</w:t>
-      </w:r>
-      <w:r>
-        <w:rPr>
-          <w:lang w:val="es-AR"/>
-        </w:rPr>
-        <w:t xml:space="preserve">íos, precios negativos, </w:t>
-      </w:r>
-      <w:proofErr w:type="spellStart"/>
-      <w:r>
-        <w:rPr>
-          <w:lang w:val="es-AR"/>
-        </w:rPr>
-        <w:t>etc</w:t>
-      </w:r>
-      <w:proofErr w:type="spellEnd"/>
-      <w:r>
-        <w:rPr>
-          <w:lang w:val="es-AR"/>
-        </w:rPr>
-        <w:t>).</w:t>
-      </w:r>
-    </w:p>
-    <w:p>
-      <w:pPr>
-        <w:pStyle w:val="Listaconvietas"/>
-        <w:rPr>
-          <w:lang w:val="es-AR"/>
-        </w:rPr>
-      </w:pPr>
-      <w:r>
-        <w:rPr>
-          <w:lang w:val="es-AR"/>
-        </w:rPr>
-        <w:t>Cierre de caja automático a las 23:59.</w:t>
-      </w:r>
     </w:p>
     <w:sectPr>
       <w:pgSz w:w="12240" w:h="15840"/>
@@ -1230,7 +1189,7 @@
 </file>
 
 <file path=word/numbering.xml><?xml version="1.0" encoding="utf-8"?>
-<w:numbering xmlns:wpc="http://schemas.microsoft.com/office/word/2010/wordprocessingCanvas" xmlns:mc="http://schemas.openxmlformats.org/markup-compatibility/2006" xmlns:o="urn:schemas-microsoft-com:office:office" xmlns:r="http://schemas.openxmlformats.org/officeDocument/2006/relationships" xmlns:m="http://schemas.openxmlformats.org/officeDocument/2006/math" xmlns:v="urn:schemas-microsoft-com:vml" xmlns:wp14="http://schemas.microsoft.com/office/word/2010/wordprocessingDrawing" xmlns:wp="http://schemas.openxmlformats.org/drawingml/2006/wordprocessingDrawing" xmlns:w10="urn:schemas-microsoft-com:office:word" xmlns:w="http://schemas.openxmlformats.org/wordprocessingml/2006/main" xmlns:w14="http://schemas.microsoft.com/office/word/2010/wordml" xmlns:w15="http://schemas.microsoft.com/office/word/2012/wordml" xmlns:wpg="http://schemas.microsoft.com/office/word/2010/wordprocessingGroup" xmlns:wpi="http://schemas.microsoft.com/office/word/2010/wordprocessingInk" xmlns:wne="http://schemas.microsoft.com/office/word/2006/wordml" xmlns:wps="http://schemas.microsoft.com/office/word/2010/wordprocessingShape" mc:Ignorable="w14 w15 wp14">
+<w:numbering xmlns:wpc="http://schemas.microsoft.com/office/word/2010/wordprocessingCanvas" xmlns:cx="http://schemas.microsoft.com/office/drawing/2014/chartex" xmlns:cx1="http://schemas.microsoft.com/office/drawing/2015/9/8/chartex" xmlns:cx2="http://schemas.microsoft.com/office/drawing/2015/10/21/chartex" xmlns:cx3="http://schemas.microsoft.com/office/drawing/2016/5/9/chartex" xmlns:cx4="http://schemas.microsoft.com/office/drawing/2016/5/10/chartex" xmlns:cx5="http://schemas.microsoft.com/office/drawing/2016/5/11/chartex" xmlns:cx6="http://schemas.microsoft.com/office/drawing/2016/5/12/chartex" xmlns:cx7="http://schemas.microsoft.com/office/drawing/2016/5/13/chartex" xmlns:cx8="http://schemas.microsoft.com/office/drawing/2016/5/14/chartex" xmlns:mc="http://schemas.openxmlformats.org/markup-compatibility/2006" xmlns:aink="http://schemas.microsoft.com/office/drawing/2016/ink" xmlns:am3d="http://schemas.microsoft.com/office/drawing/2017/model3d" xmlns:o="urn:schemas-microsoft-com:office:office" xmlns:oel="http://schemas.microsoft.com/office/2019/extlst" xmlns:r="http://schemas.openxmlformats.org/officeDocument/2006/relationships" xmlns:m="http://schemas.openxmlformats.org/officeDocument/2006/math" xmlns:v="urn:schemas-microsoft-com:vml" xmlns:wp14="http://schemas.microsoft.com/office/word/2010/wordprocessingDrawing" xmlns:wp="http://schemas.openxmlformats.org/drawingml/2006/wordprocessingDrawing" xmlns:w10="urn:schemas-microsoft-com:office:word" xmlns:w="http://schemas.openxmlformats.org/wordprocessingml/2006/main" xmlns:w14="http://schemas.microsoft.com/office/word/2010/wordml" xmlns:w15="http://schemas.microsoft.com/office/word/2012/wordml" xmlns:w16cex="http://schemas.microsoft.com/office/word/2018/wordml/cex" xmlns:w16cid="http://schemas.microsoft.com/office/word/2016/wordml/cid" xmlns:w16="http://schemas.microsoft.com/office/word/2018/wordml" xmlns:w16du="http://schemas.microsoft.com/office/word/2023/wordml/word16du" xmlns:w16sdtdh="http://schemas.microsoft.com/office/word/2020/wordml/sdtdatahash" xmlns:w16sdtfl="http://schemas.microsoft.com/office/word/2024/wordml/sdtformatlock" xmlns:w16se="http://schemas.microsoft.com/office/word/2015/wordml/symex" xmlns:wpg="http://schemas.microsoft.com/office/word/2010/wordprocessingGroup" xmlns:wpi="http://schemas.microsoft.com/office/word/2010/wordprocessingInk" xmlns:wne="http://schemas.microsoft.com/office/word/2006/wordml" xmlns:wps="http://schemas.microsoft.com/office/word/2010/wordprocessingShape" mc:Ignorable="w14 w15 w16se w16cid w16 w16cex w16sdtdh w16sdtfl w16du wp14">
   <w:abstractNum w:abstractNumId="0" w15:restartNumberingAfterBreak="0">
     <w:nsid w:val="FFFFFF7C"/>
     <w:multiLevelType w:val="singleLevel"/>
@@ -1402,38 +1361,38 @@
       </w:rPr>
     </w:lvl>
   </w:abstractNum>
-  <w:num w:numId="1">
+  <w:num w:numId="1" w16cid:durableId="198905077">
     <w:abstractNumId w:val="8"/>
   </w:num>
-  <w:num w:numId="2">
+  <w:num w:numId="2" w16cid:durableId="2141730505">
     <w:abstractNumId w:val="6"/>
   </w:num>
-  <w:num w:numId="3">
+  <w:num w:numId="3" w16cid:durableId="525678014">
     <w:abstractNumId w:val="5"/>
   </w:num>
-  <w:num w:numId="4">
+  <w:num w:numId="4" w16cid:durableId="1699617778">
     <w:abstractNumId w:val="4"/>
   </w:num>
-  <w:num w:numId="5">
+  <w:num w:numId="5" w16cid:durableId="1220361699">
     <w:abstractNumId w:val="7"/>
   </w:num>
-  <w:num w:numId="6">
+  <w:num w:numId="6" w16cid:durableId="748649516">
     <w:abstractNumId w:val="3"/>
   </w:num>
-  <w:num w:numId="7">
+  <w:num w:numId="7" w16cid:durableId="850727998">
     <w:abstractNumId w:val="2"/>
   </w:num>
-  <w:num w:numId="8">
+  <w:num w:numId="8" w16cid:durableId="195119327">
     <w:abstractNumId w:val="1"/>
   </w:num>
-  <w:num w:numId="9">
+  <w:num w:numId="9" w16cid:durableId="1589849289">
     <w:abstractNumId w:val="0"/>
   </w:num>
 </w:numbering>
 </file>
 
 <file path=word/styles.xml><?xml version="1.0" encoding="utf-8"?>
-<w:styles xmlns:mc="http://schemas.openxmlformats.org/markup-compatibility/2006" xmlns:r="http://schemas.openxmlformats.org/officeDocument/2006/relationships" xmlns:w="http://schemas.openxmlformats.org/wordprocessingml/2006/main" xmlns:w14="http://schemas.microsoft.com/office/word/2010/wordml" xmlns:w15="http://schemas.microsoft.com/office/word/2012/wordml" mc:Ignorable="w14 w15">
+<w:styles xmlns:mc="http://schemas.openxmlformats.org/markup-compatibility/2006" xmlns:r="http://schemas.openxmlformats.org/officeDocument/2006/relationships" xmlns:w="http://schemas.openxmlformats.org/wordprocessingml/2006/main" xmlns:w14="http://schemas.microsoft.com/office/word/2010/wordml" xmlns:w15="http://schemas.microsoft.com/office/word/2012/wordml" xmlns:w16cex="http://schemas.microsoft.com/office/word/2018/wordml/cex" xmlns:w16cid="http://schemas.microsoft.com/office/word/2016/wordml/cid" xmlns:w16="http://schemas.microsoft.com/office/word/2018/wordml" xmlns:w16du="http://schemas.microsoft.com/office/word/2023/wordml/word16du" xmlns:w16sdtdh="http://schemas.microsoft.com/office/word/2020/wordml/sdtdatahash" xmlns:w16sdtfl="http://schemas.microsoft.com/office/word/2024/wordml/sdtformatlock" xmlns:w16se="http://schemas.microsoft.com/office/word/2015/wordml/symex" mc:Ignorable="w14 w15 w16se w16cid w16 w16cex w16sdtdh w16sdtfl w16du">
   <w:docDefaults>
     <w:rPrDefault>
       <w:rPr>
@@ -1449,7 +1408,7 @@
       </w:pPr>
     </w:pPrDefault>
   </w:docDefaults>
-  <w:latentStyles w:defLockedState="0" w:defUIPriority="99" w:defSemiHidden="0" w:defUnhideWhenUsed="0" w:defQFormat="0" w:count="371">
+  <w:latentStyles w:defLockedState="0" w:defUIPriority="99" w:defSemiHidden="0" w:defUnhideWhenUsed="0" w:defQFormat="0" w:count="376">
     <w:lsdException w:name="Normal" w:uiPriority="0" w:qFormat="1"/>
     <w:lsdException w:name="heading 1" w:uiPriority="9" w:qFormat="1"/>
     <w:lsdException w:name="heading 2" w:semiHidden="1" w:uiPriority="9" w:unhideWhenUsed="1" w:qFormat="1"/>
@@ -1812,6 +1771,11 @@
     <w:lsdException w:name="List Table 5 Dark Accent 6" w:uiPriority="50"/>
     <w:lsdException w:name="List Table 6 Colorful Accent 6" w:uiPriority="51"/>
     <w:lsdException w:name="List Table 7 Colorful Accent 6" w:uiPriority="52"/>
+    <w:lsdException w:name="Mention" w:semiHidden="1" w:unhideWhenUsed="1"/>
+    <w:lsdException w:name="Smart Hyperlink" w:semiHidden="1" w:unhideWhenUsed="1"/>
+    <w:lsdException w:name="Hashtag" w:semiHidden="1" w:unhideWhenUsed="1"/>
+    <w:lsdException w:name="Unresolved Mention" w:semiHidden="1" w:unhideWhenUsed="1"/>
+    <w:lsdException w:name="Smart Link" w:semiHidden="1" w:unhideWhenUsed="1"/>
   </w:latentStyles>
   <w:style w:type="paragraph" w:default="1" w:styleId="Normal">
     <w:name w:val="Normal"/>
@@ -2150,11 +2114,11 @@
       <w:color w:val="4F81BD" w:themeColor="accent1"/>
     </w:rPr>
   </w:style>
-  <w:style w:type="paragraph" w:styleId="Puesto">
+  <w:style w:type="paragraph" w:styleId="Ttulo">
     <w:name w:val="Title"/>
     <w:basedOn w:val="Normal"/>
     <w:next w:val="Normal"/>
-    <w:link w:val="PuestoCar"/>
+    <w:link w:val="TtuloCar"/>
     <w:uiPriority w:val="10"/>
     <w:qFormat/>
     <w:rsid w:val="00FC693F"/>
@@ -2174,10 +2138,10 @@
       <w:szCs w:val="52"/>
     </w:rPr>
   </w:style>
-  <w:style w:type="character" w:customStyle="1" w:styleId="PuestoCar">
-    <w:name w:val="Puesto Car"/>
+  <w:style w:type="character" w:customStyle="1" w:styleId="TtuloCar">
+    <w:name w:val="Título Car"/>
     <w:basedOn w:val="Fuentedeprrafopredeter"/>
-    <w:link w:val="Puesto"/>
+    <w:link w:val="Ttulo"/>
     <w:uiPriority w:val="10"/>
     <w:rsid w:val="00FC693F"/>
     <w:rPr>
@@ -2740,7 +2704,7 @@
       <w:spacing w:val="5"/>
     </w:rPr>
   </w:style>
-  <w:style w:type="paragraph" w:styleId="TtulodeTDC">
+  <w:style w:type="paragraph" w:styleId="TtuloTDC">
     <w:name w:val="TOC Heading"/>
     <w:basedOn w:val="Ttulo1"/>
     <w:next w:val="Normal"/>

</xml_diff>